<commit_message>
tuan 4 hoan thanh chuong 2
</commit_message>
<xml_diff>
--- a/DoAnTotNghiep_Tuan_3.docx
+++ b/DoAnTotNghiep_Tuan_3.docx
@@ -2620,18 +2620,6 @@
         </w:rPr>
         <w:t>GitHub cung cấp nhiều tính năng mạnh mẽ như kho lưu trữ công khai hoặc riêng tư, quản lý các vấn đề (issues), tích hợp CI/CD, và hỗ trợ DevOps. Đây là công cụ quan trọng cho các nhóm phát triển hiện đại, đặc biệt trong các dự án mã nguồn mở hoặc quy mô lớn.</w:t>
       </w:r>
-    </w:p>
-    <w:p>
-      <w:pPr>
-        <w:ind w:firstLine="810"/>
-        <w:jc w:val="both"/>
-        <w:rPr>
-          <w:rFonts w:ascii="Times New Roman" w:hAnsi="Times New Roman" w:cs="Times New Roman"/>
-          <w:bCs/>
-          <w:sz w:val="28"/>
-          <w:szCs w:val="28"/>
-        </w:rPr>
-      </w:pPr>
     </w:p>
     <w:p>
       <w:pPr>

</xml_diff>